<commit_message>
updated opencv solution, article without formatting
</commit_message>
<xml_diff>
--- a/Наброски статьи.docx
+++ b/Наброски статьи.docx
@@ -87,89 +87,6 @@
           <w:szCs w:val="24"/>
         </w:rPr>
         <w:t>пление</w:t>
-      </w:r>
-    </w:p>
-    <w:p>
-      <w:pPr>
-        <w:pStyle w:val="a3"/>
-        <w:tabs>
-          <w:tab w:val="left" w:pos="8670"/>
-        </w:tabs>
-        <w:spacing w:line="360" w:lineRule="auto"/>
-        <w:ind w:left="0" w:firstLine="851"/>
-        <w:jc w:val="both"/>
-        <w:rPr>
-          <w:rFonts w:cs="Times New Roman"/>
-          <w:szCs w:val="24"/>
-        </w:rPr>
-      </w:pPr>
-      <w:r>
-        <w:rPr>
-          <w:rFonts w:cs="Times New Roman"/>
-          <w:szCs w:val="24"/>
-        </w:rPr>
-        <w:t>/*</w:t>
-      </w:r>
-      <w:r>
-        <w:rPr>
-          <w:rFonts w:cs="Times New Roman"/>
-          <w:szCs w:val="24"/>
-        </w:rPr>
-        <w:tab/>
-      </w:r>
-    </w:p>
-    <w:p>
-      <w:pPr>
-        <w:pStyle w:val="a3"/>
-        <w:spacing w:line="360" w:lineRule="auto"/>
-        <w:ind w:left="0" w:firstLine="851"/>
-        <w:jc w:val="both"/>
-        <w:rPr>
-          <w:rFonts w:cs="Times New Roman"/>
-          <w:szCs w:val="24"/>
-        </w:rPr>
-      </w:pPr>
-      <w:r>
-        <w:rPr>
-          <w:rFonts w:cs="Times New Roman"/>
-          <w:szCs w:val="24"/>
-        </w:rPr>
-        <w:t xml:space="preserve">Общие </w:t>
-      </w:r>
-      <w:proofErr w:type="gramStart"/>
-      <w:r>
-        <w:rPr>
-          <w:rFonts w:cs="Times New Roman"/>
-          <w:szCs w:val="24"/>
-        </w:rPr>
-        <w:t>слова про отслеживание</w:t>
-      </w:r>
-      <w:proofErr w:type="gramEnd"/>
-      <w:r>
-        <w:rPr>
-          <w:rFonts w:cs="Times New Roman"/>
-          <w:szCs w:val="24"/>
-        </w:rPr>
-        <w:t xml:space="preserve"> объектов, где оно используется и почему актуально. </w:t>
-      </w:r>
-    </w:p>
-    <w:p>
-      <w:pPr>
-        <w:pStyle w:val="a3"/>
-        <w:spacing w:line="360" w:lineRule="auto"/>
-        <w:ind w:left="0" w:firstLine="851"/>
-        <w:jc w:val="both"/>
-        <w:rPr>
-          <w:rFonts w:cs="Times New Roman"/>
-          <w:szCs w:val="24"/>
-        </w:rPr>
-      </w:pPr>
-      <w:r>
-        <w:rPr>
-          <w:rFonts w:cs="Times New Roman"/>
-          <w:szCs w:val="24"/>
-        </w:rPr>
-        <w:t>*/</w:t>
       </w:r>
     </w:p>
     <w:p>
@@ -3840,21 +3757,7 @@
         <w:rPr>
           <w:rFonts w:eastAsiaTheme="minorEastAsia"/>
         </w:rPr>
-        <w:t>на предыдущем кадре, с помощью ур</w:t>
-      </w:r>
-      <w:proofErr w:type="spellStart"/>
-      <w:r>
-        <w:rPr>
-          <w:rFonts w:eastAsiaTheme="minorEastAsia"/>
-        </w:rPr>
-        <w:t>авнения</w:t>
-      </w:r>
-      <w:proofErr w:type="spellEnd"/>
-      <w:r>
-        <w:rPr>
-          <w:rFonts w:eastAsiaTheme="minorEastAsia"/>
-        </w:rPr>
-        <w:t xml:space="preserve"> Чепмена-Колмогорова можно вычислить априорную функцию </w:t>
+        <w:t xml:space="preserve">на предыдущем кадре, с помощью уравнения Чепмена-Колмогорова можно вычислить априорную функцию </w:t>
       </w:r>
       <w:proofErr w:type="gramStart"/>
       <w:r>
@@ -5901,23 +5804,7 @@
           <w:rFonts w:eastAsiaTheme="minorEastAsia" w:cs="Times New Roman"/>
           <w:szCs w:val="24"/>
         </w:rPr>
-        <w:t xml:space="preserve"> при заданном наборе на</w:t>
-      </w:r>
-      <w:proofErr w:type="spellStart"/>
-      <w:r>
-        <w:rPr>
-          <w:rFonts w:eastAsiaTheme="minorEastAsia" w:cs="Times New Roman"/>
-          <w:szCs w:val="24"/>
-        </w:rPr>
-        <w:t>блюдений</w:t>
-      </w:r>
-      <w:proofErr w:type="spellEnd"/>
-      <w:r>
-        <w:rPr>
-          <w:rFonts w:eastAsiaTheme="minorEastAsia" w:cs="Times New Roman"/>
-          <w:szCs w:val="24"/>
-        </w:rPr>
-        <w:t xml:space="preserve"> </w:t>
+        <w:t xml:space="preserve"> при заданном наборе наблюдений </w:t>
       </w:r>
       <m:oMath>
         <m:sSub>
@@ -11795,16 +11682,8 @@
         <w:rPr>
           <w:rFonts w:eastAsiaTheme="minorEastAsia"/>
         </w:rPr>
-        <w:t xml:space="preserve"> компоненты</w:t>
-      </w:r>
-      <w:proofErr w:type="gramStart"/>
-      <w:r>
-        <w:rPr>
-          <w:rFonts w:eastAsiaTheme="minorEastAsia"/>
-        </w:rPr>
-        <w:t>.</w:t>
-      </w:r>
-      <w:proofErr w:type="gramEnd"/>
+        <w:t xml:space="preserve"> компоненты.</w:t>
+      </w:r>
     </w:p>
     <w:p>
       <w:pPr>
@@ -12503,7 +12382,13 @@
         <w:rPr>
           <w:rFonts w:eastAsiaTheme="minorEastAsia"/>
         </w:rPr>
-        <w:t>Hue</w:t>
+        <w:t>H</w:t>
+      </w:r>
+      <w:r>
+        <w:rPr>
+          <w:rFonts w:eastAsiaTheme="minorEastAsia"/>
+        </w:rPr>
+        <w:t>ue</w:t>
       </w:r>
       <w:proofErr w:type="spellEnd"/>
       <w:r>
@@ -12524,13 +12409,13 @@
         <w:rPr>
           <w:rFonts w:eastAsiaTheme="minorEastAsia"/>
         </w:rPr>
-        <w:t>).</w:t>
-      </w:r>
-      <w:r>
-        <w:rPr>
-          <w:rFonts w:eastAsiaTheme="minorEastAsia"/>
-        </w:rPr>
-        <w:t xml:space="preserve"> Гистограмма строится по области описывающего объект прямоугольника.</w:t>
+        <w:t xml:space="preserve">), и при построении гистограммы интенсивность можно не учитывать. </w:t>
+      </w:r>
+      <w:r>
+        <w:rPr>
+          <w:rFonts w:eastAsiaTheme="minorEastAsia"/>
+        </w:rPr>
+        <w:t>Гистограмма строится по области описывающего объект прямоугольника.</w:t>
       </w:r>
     </w:p>
     <w:p>
@@ -14498,183 +14383,6 @@
               <w:rFonts w:ascii="Cambria Math" w:hAnsi="Cambria Math"/>
               <w:lang w:val="en-US"/>
             </w:rPr>
-            <m:t xml:space="preserve">+ </m:t>
-          </m:r>
-          <m:sSup>
-            <m:sSupPr>
-              <m:ctrlPr>
-                <w:rPr>
-                  <w:rFonts w:ascii="Cambria Math" w:hAnsi="Cambria Math"/>
-                  <w:i/>
-                  <w:lang w:val="en-US"/>
-                </w:rPr>
-              </m:ctrlPr>
-            </m:sSupPr>
-            <m:e>
-              <m:r>
-                <w:rPr>
-                  <w:rFonts w:ascii="Cambria Math" w:hAnsi="Cambria Math"/>
-                  <w:lang w:val="en-US"/>
-                </w:rPr>
-                <m:t>B</m:t>
-              </m:r>
-            </m:e>
-            <m:sup>
-              <m:r>
-                <w:rPr>
-                  <w:rFonts w:ascii="Cambria Math" w:hAnsi="Cambria Math"/>
-                  <w:lang w:val="en-US"/>
-                </w:rPr>
-                <m:t>2</m:t>
-              </m:r>
-            </m:sup>
-          </m:sSup>
-          <m:d>
-            <m:dPr>
-              <m:ctrlPr>
-                <w:rPr>
-                  <w:rFonts w:ascii="Cambria Math" w:hAnsi="Cambria Math"/>
-                  <w:i/>
-                  <w:lang w:val="en-US"/>
-                </w:rPr>
-              </m:ctrlPr>
-            </m:dPr>
-            <m:e>
-              <m:sSub>
-                <m:sSubPr>
-                  <m:ctrlPr>
-                    <w:rPr>
-                      <w:rFonts w:ascii="Cambria Math" w:hAnsi="Cambria Math"/>
-                      <w:i/>
-                      <w:lang w:val="en-US"/>
-                    </w:rPr>
-                  </m:ctrlPr>
-                </m:sSubPr>
-                <m:e>
-                  <m:r>
-                    <w:rPr>
-                      <w:rFonts w:ascii="Cambria Math" w:hAnsi="Cambria Math"/>
-                      <w:lang w:val="en-US"/>
-                    </w:rPr>
-                    <m:t>p</m:t>
-                  </m:r>
-                </m:e>
-                <m:sub>
-                  <m:r>
-                    <w:rPr>
-                      <w:rFonts w:ascii="Cambria Math" w:hAnsi="Cambria Math"/>
-                      <w:lang w:val="en-US"/>
-                    </w:rPr>
-                    <m:t>re</m:t>
-                  </m:r>
-                  <m:sSub>
-                    <m:sSubPr>
-                      <m:ctrlPr>
-                        <w:rPr>
-                          <w:rFonts w:ascii="Cambria Math" w:hAnsi="Cambria Math"/>
-                          <w:i/>
-                          <w:lang w:val="en-US"/>
-                        </w:rPr>
-                      </m:ctrlPr>
-                    </m:sSubPr>
-                    <m:e>
-                      <m:r>
-                        <w:rPr>
-                          <w:rFonts w:ascii="Cambria Math" w:hAnsi="Cambria Math"/>
-                          <w:lang w:val="en-US"/>
-                        </w:rPr>
-                        <m:t>f</m:t>
-                      </m:r>
-                    </m:e>
-                    <m:sub>
-                      <m:r>
-                        <w:rPr>
-                          <w:rFonts w:ascii="Cambria Math" w:hAnsi="Cambria Math"/>
-                          <w:lang w:val="en-US"/>
-                        </w:rPr>
-                        <m:t>V</m:t>
-                      </m:r>
-                    </m:sub>
-                  </m:sSub>
-                  <m:ctrlPr>
-                    <w:rPr>
-                      <w:rFonts w:ascii="Cambria Math" w:hAnsi="Cambria Math"/>
-                      <w:i/>
-                    </w:rPr>
-                  </m:ctrlPr>
-                </m:sub>
-              </m:sSub>
-              <m:r>
-                <w:rPr>
-                  <w:rFonts w:ascii="Cambria Math" w:hAnsi="Cambria Math"/>
-                  <w:lang w:val="en-US"/>
-                </w:rPr>
-                <m:t>,</m:t>
-              </m:r>
-              <m:sSub>
-                <m:sSubPr>
-                  <m:ctrlPr>
-                    <w:rPr>
-                      <w:rFonts w:ascii="Cambria Math" w:hAnsi="Cambria Math"/>
-                      <w:i/>
-                      <w:lang w:val="en-US"/>
-                    </w:rPr>
-                  </m:ctrlPr>
-                </m:sSubPr>
-                <m:e>
-                  <m:r>
-                    <w:rPr>
-                      <w:rFonts w:ascii="Cambria Math" w:hAnsi="Cambria Math"/>
-                      <w:lang w:val="en-US"/>
-                    </w:rPr>
-                    <m:t>p</m:t>
-                  </m:r>
-                </m:e>
-                <m:sub>
-                  <m:sSub>
-                    <m:sSubPr>
-                      <m:ctrlPr>
-                        <w:rPr>
-                          <w:rFonts w:ascii="Cambria Math" w:hAnsi="Cambria Math"/>
-                          <w:i/>
-                          <w:lang w:val="en-US"/>
-                        </w:rPr>
-                      </m:ctrlPr>
-                    </m:sSubPr>
-                    <m:e>
-                      <m:r>
-                        <w:rPr>
-                          <w:rFonts w:ascii="Cambria Math" w:hAnsi="Cambria Math"/>
-                          <w:lang w:val="en-US"/>
-                        </w:rPr>
-                        <m:t>s</m:t>
-                      </m:r>
-                    </m:e>
-                    <m:sub>
-                      <m:r>
-                        <w:rPr>
-                          <w:rFonts w:ascii="Cambria Math" w:hAnsi="Cambria Math"/>
-                          <w:lang w:val="en-US"/>
-                        </w:rPr>
-                        <m:t>V</m:t>
-                      </m:r>
-                    </m:sub>
-                  </m:sSub>
-                  <m:ctrlPr>
-                    <w:rPr>
-                      <w:rFonts w:ascii="Cambria Math" w:hAnsi="Cambria Math"/>
-                      <w:i/>
-                    </w:rPr>
-                  </m:ctrlPr>
-                </m:sub>
-              </m:sSub>
-            </m:e>
-          </m:d>
-          <m:r>
-            <w:rPr>
-              <w:rFonts w:ascii="Cambria Math" w:hAnsi="Cambria Math"/>
-              <w:lang w:val="en-US"/>
-            </w:rPr>
             <m:t>,</m:t>
           </m:r>
         </m:oMath>
@@ -14778,7 +14486,7 @@
                   <w:rPr>
                     <w:rFonts w:ascii="Cambria Math" w:hAnsi="Cambria Math"/>
                   </w:rPr>
-                  <m:t>[H,S,V]</m:t>
+                  <m:t>[H,S]</m:t>
                 </m:r>
               </m:sub>
             </m:sSub>
@@ -14814,7 +14522,19 @@
         <w:rPr>
           <w:rFonts w:eastAsiaTheme="minorEastAsia"/>
         </w:rPr>
-        <w:t>гистограммы для оттенка, насыщенности и интенсивности соответственно</w:t>
+        <w:t>ги</w:t>
+      </w:r>
+      <w:r>
+        <w:rPr>
+          <w:rFonts w:eastAsiaTheme="minorEastAsia"/>
+        </w:rPr>
+        <w:t xml:space="preserve">стограммы для оттенка и </w:t>
+      </w:r>
+      <w:r>
+        <w:rPr>
+          <w:rFonts w:eastAsiaTheme="minorEastAsia"/>
+        </w:rPr>
+        <w:t>насыщенности соответственно</w:t>
       </w:r>
       <w:r>
         <w:rPr>
@@ -14871,19 +14591,6 @@
                     <w:lang w:val="en-US"/>
                   </w:rPr>
                   <m:t>S</m:t>
-                </m:r>
-                <m:r>
-                  <w:rPr>
-                    <w:rFonts w:ascii="Cambria Math" w:eastAsiaTheme="minorEastAsia" w:hAnsi="Cambria Math"/>
-                  </w:rPr>
-                  <m:t>,</m:t>
-                </m:r>
-                <m:r>
-                  <w:rPr>
-                    <w:rFonts w:ascii="Cambria Math" w:eastAsiaTheme="minorEastAsia" w:hAnsi="Cambria Math"/>
-                    <w:lang w:val="en-US"/>
-                  </w:rPr>
-                  <m:t>V</m:t>
                 </m:r>
                 <m:r>
                   <w:rPr>
@@ -15575,21 +15282,7 @@
         <w:rPr>
           <w:rFonts w:eastAsiaTheme="minorEastAsia"/>
         </w:rPr>
-        <w:t>, чтобы значение моделируемого шума для динамической части вектора состояния было достаточно высоко, чтобы учиты</w:t>
-      </w:r>
-      <w:proofErr w:type="spellStart"/>
-      <w:r>
-        <w:rPr>
-          <w:rFonts w:eastAsiaTheme="minorEastAsia"/>
-        </w:rPr>
-        <w:t>вать</w:t>
-      </w:r>
-      <w:proofErr w:type="spellEnd"/>
-      <w:r>
-        <w:rPr>
-          <w:rFonts w:eastAsiaTheme="minorEastAsia"/>
-        </w:rPr>
-        <w:t xml:space="preserve"> изменения скорости объекта, но при этом не оказывало значительного влияния на погрешность для статической части. </w:t>
+        <w:t xml:space="preserve">, чтобы значение моделируемого шума для динамической части вектора состояния было достаточно высоко, чтобы учитывать изменения скорости объекта, но при этом не оказывало значительного влияния на погрешность для статической части. </w:t>
       </w:r>
       <w:r>
         <w:rPr>
@@ -16196,7 +15889,55 @@
         <w:rPr>
           <w:rFonts w:eastAsiaTheme="minorEastAsia"/>
         </w:rPr>
-        <w:t xml:space="preserve">задающие крутизну и положение функции. </w:t>
+        <w:t>задающие крутизну и положение функции.</w:t>
+      </w:r>
+      <w:r>
+        <w:rPr>
+          <w:rFonts w:eastAsiaTheme="minorEastAsia"/>
+        </w:rPr>
+        <w:t xml:space="preserve"> При </w:t>
+      </w:r>
+      <m:oMath>
+        <m:r>
+          <w:rPr>
+            <w:rFonts w:ascii="Cambria Math" w:eastAsiaTheme="minorEastAsia" w:hAnsi="Cambria Math"/>
+          </w:rPr>
+          <m:t>α=8</m:t>
+        </m:r>
+      </m:oMath>
+      <w:r>
+        <w:rPr>
+          <w:rFonts w:eastAsiaTheme="minorEastAsia"/>
+        </w:rPr>
+        <w:t xml:space="preserve"> и </w:t>
+      </w:r>
+      <m:oMath>
+        <m:r>
+          <w:rPr>
+            <w:rFonts w:ascii="Cambria Math" w:eastAsiaTheme="minorEastAsia" w:hAnsi="Cambria Math"/>
+          </w:rPr>
+          <m:t>β=0.5</m:t>
+        </m:r>
+      </m:oMath>
+      <w:r>
+        <w:rPr>
+          <w:rFonts w:eastAsiaTheme="minorEastAsia"/>
+          <w:lang w:val="en-US"/>
+        </w:rPr>
+        <w:t xml:space="preserve"> </w:t>
+      </w:r>
+      <w:r>
+        <w:rPr>
+          <w:rFonts w:eastAsiaTheme="minorEastAsia"/>
+        </w:rPr>
+        <w:t xml:space="preserve">достигаются наиболее точные результаты </w:t>
+      </w:r>
+      <w:r>
+        <w:rPr>
+          <w:rFonts w:eastAsiaTheme="minorEastAsia"/>
+          <w:lang w:val="en-US"/>
+        </w:rPr>
+        <w:t>[5].</w:t>
       </w:r>
     </w:p>
     <w:p>
@@ -17813,21 +17554,12 @@
         </w:rPr>
         <w:t xml:space="preserve"> не имеет особого практического эффекта, но при ухудшении получаемых оценок состоя</w:t>
       </w:r>
-      <w:proofErr w:type="spellStart"/>
       <w:r>
         <w:rPr>
           <w:rFonts w:eastAsiaTheme="minorEastAsia" w:cs="Times New Roman"/>
           <w:szCs w:val="24"/>
         </w:rPr>
-        <w:t>ния</w:t>
-      </w:r>
-      <w:proofErr w:type="spellEnd"/>
-      <w:r>
-        <w:rPr>
-          <w:rFonts w:eastAsiaTheme="minorEastAsia" w:cs="Times New Roman"/>
-          <w:szCs w:val="24"/>
-        </w:rPr>
-        <w:t xml:space="preserve"> объекта позволяет ускорить переход к модели случайных блужданий. </w:t>
+        <w:t xml:space="preserve">ния объекта позволяет ускорить переход к модели случайных блужданий. </w:t>
       </w:r>
       <w:r>
         <w:rPr>
@@ -17872,7 +17604,43 @@
           <w:rFonts w:cs="Times New Roman"/>
           <w:szCs w:val="24"/>
         </w:rPr>
-        <w:t xml:space="preserve">были реализованы в среде </w:t>
+        <w:t xml:space="preserve">были реализованы </w:t>
+      </w:r>
+      <w:r>
+        <w:rPr>
+          <w:rFonts w:cs="Times New Roman"/>
+          <w:szCs w:val="24"/>
+        </w:rPr>
+        <w:t xml:space="preserve">на языке </w:t>
+      </w:r>
+      <w:r>
+        <w:rPr>
+          <w:rFonts w:cs="Times New Roman"/>
+          <w:szCs w:val="24"/>
+          <w:lang w:val="en-US"/>
+        </w:rPr>
+        <w:t>C</w:t>
+      </w:r>
+      <w:r>
+        <w:rPr>
+          <w:rFonts w:cs="Times New Roman"/>
+          <w:szCs w:val="24"/>
+        </w:rPr>
+        <w:t>++</w:t>
+      </w:r>
+      <w:r>
+        <w:rPr>
+          <w:rFonts w:cs="Times New Roman"/>
+          <w:szCs w:val="24"/>
+        </w:rPr>
+        <w:t xml:space="preserve"> с использованием </w:t>
+      </w:r>
+      <w:r>
+        <w:rPr>
+          <w:rFonts w:cs="Times New Roman"/>
+          <w:szCs w:val="24"/>
+        </w:rPr>
+        <w:t xml:space="preserve">графической библиотеки </w:t>
       </w:r>
       <w:proofErr w:type="spellStart"/>
       <w:r>
@@ -17880,7 +17648,14 @@
           <w:rFonts w:cs="Times New Roman"/>
           <w:szCs w:val="24"/>
         </w:rPr>
-        <w:t>MatLab</w:t>
+        <w:t>Open</w:t>
+      </w:r>
+      <w:r>
+        <w:rPr>
+          <w:rFonts w:cs="Times New Roman"/>
+          <w:szCs w:val="24"/>
+        </w:rPr>
+        <w:t>CV</w:t>
       </w:r>
       <w:proofErr w:type="spellEnd"/>
       <w:r>
@@ -17888,23 +17663,7 @@
           <w:rFonts w:cs="Times New Roman"/>
           <w:szCs w:val="24"/>
         </w:rPr>
-        <w:t xml:space="preserve"> с использованием предоставляемых ею сре</w:t>
-      </w:r>
-      <w:proofErr w:type="gramStart"/>
-      <w:r>
-        <w:rPr>
-          <w:rFonts w:cs="Times New Roman"/>
-          <w:szCs w:val="24"/>
-        </w:rPr>
-        <w:t>дств дл</w:t>
-      </w:r>
-      <w:proofErr w:type="gramEnd"/>
-      <w:r>
-        <w:rPr>
-          <w:rFonts w:cs="Times New Roman"/>
-          <w:szCs w:val="24"/>
-        </w:rPr>
-        <w:t xml:space="preserve">я работы с изображениями и видеозаписями. </w:t>
+        <w:t xml:space="preserve">. </w:t>
       </w:r>
       <w:r>
         <w:rPr>
@@ -18044,7 +17803,49 @@
           <w:rFonts w:cs="Times New Roman"/>
           <w:szCs w:val="24"/>
         </w:rPr>
-        <w:t xml:space="preserve">видеозаписях представлена движущаяся игрушечная машинка с дистанционным управлением. Видеозаписи сделаны в лабораторных условиях и предоставляют возможность проверить работу алгоритма при различных условиях: движение объекта: с ускорением, с резкими изменениями направления траектории, приближение и удаление от камеры, перекрытия.  </w:t>
+        <w:t xml:space="preserve">видеозаписях представлена движущаяся игрушечная машинка с дистанционным управлением. Видеозаписи сделаны в лабораторных условиях </w:t>
+      </w:r>
+      <w:r>
+        <w:rPr>
+          <w:rFonts w:cs="Times New Roman"/>
+          <w:szCs w:val="24"/>
+        </w:rPr>
+        <w:t xml:space="preserve">с неподвижной камеры </w:t>
+      </w:r>
+      <w:r>
+        <w:rPr>
+          <w:rFonts w:cs="Times New Roman"/>
+          <w:szCs w:val="24"/>
+        </w:rPr>
+        <w:t>и предоставляют возможность проверить работу алгоритма при разли</w:t>
+      </w:r>
+      <w:r>
+        <w:rPr>
+          <w:rFonts w:cs="Times New Roman"/>
+          <w:szCs w:val="24"/>
+        </w:rPr>
+        <w:t>чных условиях: движение объекта</w:t>
+      </w:r>
+      <w:r>
+        <w:rPr>
+          <w:rFonts w:cs="Times New Roman"/>
+          <w:szCs w:val="24"/>
+        </w:rPr>
+        <w:t xml:space="preserve"> с ускорением, с резкими изменениями направления траектории, приближение и удаление от камеры, перекрытия.  </w:t>
+      </w:r>
+      <w:r>
+        <w:rPr>
+          <w:rFonts w:cs="Times New Roman"/>
+          <w:szCs w:val="24"/>
+        </w:rPr>
+        <w:t>В</w:t>
+      </w:r>
+      <w:r>
+        <w:rPr>
+          <w:rFonts w:cs="Times New Roman"/>
+          <w:szCs w:val="24"/>
+        </w:rPr>
+        <w:t>сего в наборе данных представлено 10 видеопоследовательностей.</w:t>
       </w:r>
     </w:p>
     <w:p>
@@ -18534,6 +18335,7 @@
         <w:rPr>
           <w:rFonts w:eastAsiaTheme="minorEastAsia"/>
         </w:rPr>
+        <w:lastRenderedPageBreak/>
         <w:t xml:space="preserve">где </w:t>
       </w:r>
       <m:oMath>
@@ -18694,14 +18496,7 @@
         <w:rPr>
           <w:rFonts w:eastAsiaTheme="minorEastAsia"/>
         </w:rPr>
-        <w:t xml:space="preserve">. Таким образом, показатель качества представляет собой отношение площади пересечения </w:t>
-      </w:r>
-      <w:r>
-        <w:rPr>
-          <w:rFonts w:eastAsiaTheme="minorEastAsia"/>
-        </w:rPr>
-        <w:lastRenderedPageBreak/>
-        <w:t xml:space="preserve">описывающих прямоугольников для реальных и вычисленных состояний объекта </w:t>
+        <w:t xml:space="preserve">. Таким образом, показатель качества представляет собой отношение площади пересечения описывающих прямоугольников для реальных и вычисленных состояний объекта </w:t>
       </w:r>
       <w:proofErr w:type="gramStart"/>
       <w:r>
@@ -18908,16 +18703,59 @@
         <w:rPr>
           <w:rFonts w:cs="Times New Roman"/>
           <w:szCs w:val="24"/>
+        </w:rPr>
+      </w:pPr>
+      <w:r>
+        <w:rPr>
+          <w:rFonts w:cs="Times New Roman"/>
+          <w:szCs w:val="24"/>
+        </w:rPr>
+        <w:t xml:space="preserve"> </w:t>
+      </w:r>
+      <w:r>
+        <w:rPr>
+          <w:rFonts w:cs="Times New Roman"/>
+          <w:szCs w:val="24"/>
+        </w:rPr>
+        <w:tab/>
+      </w:r>
+      <w:bookmarkStart w:id="16" w:name="_Ref386925048"/>
+      <w:r>
+        <w:rPr>
+          <w:rFonts w:cs="Times New Roman"/>
+          <w:szCs w:val="24"/>
+        </w:rPr>
+        <w:t>(</w:t>
+      </w:r>
+      <w:r>
+        <w:rPr>
+          <w:rFonts w:cs="Times New Roman"/>
+          <w:szCs w:val="24"/>
           <w:lang w:val="en-US"/>
         </w:rPr>
-      </w:pPr>
+        <w:fldChar w:fldCharType="begin"/>
+      </w:r>
+      <w:r>
+        <w:rPr>
+          <w:rFonts w:cs="Times New Roman"/>
+          <w:szCs w:val="24"/>
+        </w:rPr>
+        <w:instrText xml:space="preserve"> </w:instrText>
+      </w:r>
       <w:r>
         <w:rPr>
           <w:rFonts w:cs="Times New Roman"/>
           <w:szCs w:val="24"/>
           <w:lang w:val="en-US"/>
         </w:rPr>
-        <w:t xml:space="preserve"> </w:t>
+        <w:instrText>STYLEREF</w:instrText>
+      </w:r>
+      <w:r>
+        <w:rPr>
+          <w:rFonts w:cs="Times New Roman"/>
+          <w:szCs w:val="24"/>
+        </w:rPr>
+        <w:instrText xml:space="preserve"> 1 \</w:instrText>
       </w:r>
       <w:r>
         <w:rPr>
@@ -18925,8 +18763,14 @@
           <w:szCs w:val="24"/>
           <w:lang w:val="en-US"/>
         </w:rPr>
-        <w:tab/>
-        <w:t>(</w:t>
+        <w:instrText>s</w:instrText>
+      </w:r>
+      <w:r>
+        <w:rPr>
+          <w:rFonts w:cs="Times New Roman"/>
+          <w:szCs w:val="24"/>
+        </w:rPr>
+        <w:instrText xml:space="preserve"> </w:instrText>
       </w:r>
       <w:r>
         <w:rPr>
@@ -18934,15 +18778,60 @@
           <w:szCs w:val="24"/>
           <w:lang w:val="en-US"/>
         </w:rPr>
+        <w:fldChar w:fldCharType="separate"/>
+      </w:r>
+      <w:r>
+        <w:rPr>
+          <w:rFonts w:cs="Times New Roman"/>
+          <w:noProof/>
+          <w:szCs w:val="24"/>
+        </w:rPr>
+        <w:t>3</w:t>
+      </w:r>
+      <w:r>
+        <w:rPr>
+          <w:rFonts w:cs="Times New Roman"/>
+          <w:szCs w:val="24"/>
+          <w:lang w:val="en-US"/>
+        </w:rPr>
+        <w:fldChar w:fldCharType="end"/>
+      </w:r>
+      <w:r>
+        <w:rPr>
+          <w:rFonts w:cs="Times New Roman"/>
+          <w:szCs w:val="24"/>
+        </w:rPr>
+        <w:t>.</w:t>
+      </w:r>
+      <w:r>
+        <w:rPr>
+          <w:rFonts w:cs="Times New Roman"/>
+          <w:szCs w:val="24"/>
+          <w:lang w:val="en-US"/>
+        </w:rPr>
         <w:fldChar w:fldCharType="begin"/>
       </w:r>
       <w:r>
         <w:rPr>
           <w:rFonts w:cs="Times New Roman"/>
           <w:szCs w:val="24"/>
+        </w:rPr>
+        <w:instrText xml:space="preserve"> </w:instrText>
+      </w:r>
+      <w:r>
+        <w:rPr>
+          <w:rFonts w:cs="Times New Roman"/>
+          <w:szCs w:val="24"/>
           <w:lang w:val="en-US"/>
         </w:rPr>
-        <w:instrText xml:space="preserve"> STYLEREF 1 \s </w:instrText>
+        <w:instrText>SEQ</w:instrText>
+      </w:r>
+      <w:r>
+        <w:rPr>
+          <w:rFonts w:cs="Times New Roman"/>
+          <w:szCs w:val="24"/>
+        </w:rPr>
+        <w:instrText xml:space="preserve"> Формула \* </w:instrText>
       </w:r>
       <w:r>
         <w:rPr>
@@ -18950,6 +18839,36 @@
           <w:szCs w:val="24"/>
           <w:lang w:val="en-US"/>
         </w:rPr>
+        <w:instrText>ARABIC</w:instrText>
+      </w:r>
+      <w:r>
+        <w:rPr>
+          <w:rFonts w:cs="Times New Roman"/>
+          <w:szCs w:val="24"/>
+        </w:rPr>
+        <w:instrText xml:space="preserve"> \</w:instrText>
+      </w:r>
+      <w:r>
+        <w:rPr>
+          <w:rFonts w:cs="Times New Roman"/>
+          <w:szCs w:val="24"/>
+          <w:lang w:val="en-US"/>
+        </w:rPr>
+        <w:instrText>s</w:instrText>
+      </w:r>
+      <w:r>
+        <w:rPr>
+          <w:rFonts w:cs="Times New Roman"/>
+          <w:szCs w:val="24"/>
+        </w:rPr>
+        <w:instrText xml:space="preserve"> 1 </w:instrText>
+      </w:r>
+      <w:r>
+        <w:rPr>
+          <w:rFonts w:cs="Times New Roman"/>
+          <w:szCs w:val="24"/>
+          <w:lang w:val="en-US"/>
+        </w:rPr>
         <w:fldChar w:fldCharType="separate"/>
       </w:r>
       <w:r>
@@ -18957,98 +18876,37 @@
           <w:rFonts w:cs="Times New Roman"/>
           <w:noProof/>
           <w:szCs w:val="24"/>
+        </w:rPr>
+        <w:t>2</w:t>
+      </w:r>
+      <w:r>
+        <w:rPr>
+          <w:rFonts w:cs="Times New Roman"/>
+          <w:szCs w:val="24"/>
           <w:lang w:val="en-US"/>
         </w:rPr>
-        <w:t>3</w:t>
-      </w:r>
-      <w:r>
-        <w:rPr>
-          <w:rFonts w:cs="Times New Roman"/>
-          <w:szCs w:val="24"/>
-          <w:lang w:val="en-US"/>
-        </w:rPr>
         <w:fldChar w:fldCharType="end"/>
       </w:r>
       <w:r>
         <w:rPr>
           <w:rFonts w:cs="Times New Roman"/>
           <w:szCs w:val="24"/>
-          <w:lang w:val="en-US"/>
-        </w:rPr>
-        <w:t>.</w:t>
-      </w:r>
-      <w:r>
-        <w:rPr>
-          <w:rFonts w:cs="Times New Roman"/>
-          <w:szCs w:val="24"/>
-          <w:lang w:val="en-US"/>
-        </w:rPr>
-        <w:fldChar w:fldCharType="begin"/>
-      </w:r>
-      <w:r>
-        <w:rPr>
-          <w:rFonts w:cs="Times New Roman"/>
-          <w:szCs w:val="24"/>
-          <w:lang w:val="en-US"/>
-        </w:rPr>
-        <w:instrText xml:space="preserve"> SEQ Формула \* ARABIC \s 1 </w:instrText>
-      </w:r>
-      <w:r>
-        <w:rPr>
-          <w:rFonts w:cs="Times New Roman"/>
-          <w:szCs w:val="24"/>
-          <w:lang w:val="en-US"/>
-        </w:rPr>
-        <w:fldChar w:fldCharType="separate"/>
-      </w:r>
-      <w:r>
-        <w:rPr>
-          <w:rFonts w:cs="Times New Roman"/>
-          <w:noProof/>
-          <w:szCs w:val="24"/>
-          <w:lang w:val="en-US"/>
-        </w:rPr>
-        <w:t>2</w:t>
-      </w:r>
-      <w:r>
-        <w:rPr>
-          <w:rFonts w:cs="Times New Roman"/>
-          <w:szCs w:val="24"/>
-          <w:lang w:val="en-US"/>
-        </w:rPr>
-        <w:fldChar w:fldCharType="end"/>
-      </w:r>
-      <w:r>
-        <w:rPr>
-          <w:rFonts w:cs="Times New Roman"/>
-          <w:szCs w:val="24"/>
-          <w:lang w:val="en-US"/>
         </w:rPr>
         <w:t>)</w:t>
       </w:r>
+      <w:bookmarkEnd w:id="16"/>
     </w:p>
     <w:p>
       <w:pPr>
         <w:rPr>
-          <w:lang w:val="en-US"/>
+          <w:rFonts w:eastAsiaTheme="minorEastAsia"/>
         </w:rPr>
       </w:pPr>
       <w:r>
         <w:t>г</w:t>
       </w:r>
-      <w:proofErr w:type="spellStart"/>
-      <w:r>
-        <w:rPr>
-          <w:lang w:val="en-US"/>
-        </w:rPr>
-        <w:t>де</w:t>
-      </w:r>
-      <w:proofErr w:type="spellEnd"/>
-      <w:r>
-        <w:rPr>
-          <w:lang w:val="en-US"/>
-        </w:rPr>
-        <w:t xml:space="preserve"> </w:t>
+      <w:r>
+        <w:t xml:space="preserve">де </w:t>
       </w:r>
       <m:oMath>
         <m:r>
@@ -19061,72 +18919,1133 @@
       <w:r>
         <w:rPr>
           <w:rFonts w:eastAsiaTheme="minorEastAsia"/>
+        </w:rPr>
+        <w:t xml:space="preserve"> - </w:t>
+      </w:r>
+      <w:r>
+        <w:rPr>
+          <w:rFonts w:eastAsiaTheme="minorEastAsia"/>
+        </w:rPr>
+        <w:t>количество</w:t>
+      </w:r>
+      <w:r>
+        <w:rPr>
+          <w:rFonts w:eastAsiaTheme="minorEastAsia"/>
+        </w:rPr>
+        <w:t xml:space="preserve"> </w:t>
+      </w:r>
+      <w:r>
+        <w:rPr>
+          <w:rFonts w:eastAsiaTheme="minorEastAsia"/>
+        </w:rPr>
+        <w:t>кадров</w:t>
+      </w:r>
+      <w:r>
+        <w:rPr>
+          <w:rFonts w:eastAsiaTheme="minorEastAsia"/>
+        </w:rPr>
+        <w:t xml:space="preserve"> </w:t>
+      </w:r>
+      <w:r>
+        <w:rPr>
+          <w:rFonts w:eastAsiaTheme="minorEastAsia"/>
+        </w:rPr>
+        <w:t>в</w:t>
+      </w:r>
+      <w:r>
+        <w:rPr>
+          <w:rFonts w:eastAsiaTheme="minorEastAsia"/>
+        </w:rPr>
+        <w:t xml:space="preserve"> </w:t>
+      </w:r>
+      <w:r>
+        <w:rPr>
+          <w:rFonts w:eastAsiaTheme="minorEastAsia"/>
+        </w:rPr>
+        <w:t>видеозаписи</w:t>
+      </w:r>
+      <w:r>
+        <w:rPr>
+          <w:rFonts w:eastAsiaTheme="minorEastAsia"/>
+        </w:rPr>
+        <w:t>.</w:t>
+      </w:r>
+      <w:r>
+        <w:t xml:space="preserve"> Поскольку данная оценка включает в себя и те кадры, в которых объект был пот</w:t>
+      </w:r>
+      <w:r>
+        <w:t xml:space="preserve">ерян вследствие перекрытия, вычисленная на ее основе точность определения состояния объекта (его положения и размера) может оказаться заниженной. Поэтому для сравнения рассмотренных алгоритмов с точки </w:t>
+      </w:r>
+      <w:proofErr w:type="gramStart"/>
+      <w:r>
+        <w:t>зрения качества определения состояния объекта</w:t>
+      </w:r>
+      <w:proofErr w:type="gramEnd"/>
+      <w:r>
+        <w:t xml:space="preserve"> был введен индекс качества </w:t>
+      </w:r>
+      <m:oMath>
+        <m:sSub>
+          <m:sSubPr>
+            <m:ctrlPr>
+              <w:rPr>
+                <w:rFonts w:ascii="Cambria Math" w:hAnsi="Cambria Math"/>
+                <w:i/>
+              </w:rPr>
+            </m:ctrlPr>
+          </m:sSubPr>
+          <m:e>
+            <m:acc>
+              <m:accPr>
+                <m:chr m:val="̅"/>
+                <m:ctrlPr>
+                  <w:rPr>
+                    <w:rFonts w:ascii="Cambria Math" w:hAnsi="Cambria Math"/>
+                    <w:i/>
+                  </w:rPr>
+                </m:ctrlPr>
+              </m:accPr>
+              <m:e>
+                <m:r>
+                  <w:rPr>
+                    <w:rFonts w:ascii="Cambria Math" w:hAnsi="Cambria Math"/>
+                  </w:rPr>
+                  <m:t>Q</m:t>
+                </m:r>
+              </m:e>
+            </m:acc>
+          </m:e>
+          <m:sub>
+            <m:r>
+              <w:rPr>
+                <w:rFonts w:ascii="Cambria Math" w:hAnsi="Cambria Math"/>
+              </w:rPr>
+              <m:t>sf</m:t>
+            </m:r>
+          </m:sub>
+        </m:sSub>
+      </m:oMath>
+      <w:r>
+        <w:rPr>
+          <w:rFonts w:eastAsiaTheme="minorEastAsia"/>
+        </w:rPr>
+        <w:t xml:space="preserve">, </w:t>
+      </w:r>
+      <w:r>
+        <w:rPr>
+          <w:rFonts w:eastAsiaTheme="minorEastAsia"/>
+        </w:rPr>
+        <w:t xml:space="preserve">который вычисляется аналогично </w:t>
+      </w:r>
+      <w:r>
+        <w:rPr>
+          <w:rFonts w:eastAsiaTheme="minorEastAsia"/>
+        </w:rPr>
+        <w:fldChar w:fldCharType="begin"/>
+      </w:r>
+      <w:r>
+        <w:rPr>
+          <w:rFonts w:eastAsiaTheme="minorEastAsia"/>
+        </w:rPr>
+        <w:instrText xml:space="preserve"> REF _Ref386925048 \h </w:instrText>
+      </w:r>
+      <w:r>
+        <w:rPr>
+          <w:rFonts w:eastAsiaTheme="minorEastAsia"/>
+        </w:rPr>
+      </w:r>
+      <w:r>
+        <w:rPr>
+          <w:rFonts w:eastAsiaTheme="minorEastAsia"/>
+        </w:rPr>
+        <w:fldChar w:fldCharType="separate"/>
+      </w:r>
+      <w:r>
+        <w:rPr>
+          <w:rFonts w:cs="Times New Roman"/>
+          <w:szCs w:val="24"/>
+        </w:rPr>
+        <w:t>(</w:t>
+      </w:r>
+      <w:r>
+        <w:rPr>
+          <w:rFonts w:cs="Times New Roman"/>
+          <w:noProof/>
+          <w:szCs w:val="24"/>
+        </w:rPr>
+        <w:t>3</w:t>
+      </w:r>
+      <w:r>
+        <w:rPr>
+          <w:rFonts w:cs="Times New Roman"/>
+          <w:szCs w:val="24"/>
+        </w:rPr>
+        <w:t>.</w:t>
+      </w:r>
+      <w:r>
+        <w:rPr>
+          <w:rFonts w:cs="Times New Roman"/>
+          <w:noProof/>
+          <w:szCs w:val="24"/>
+        </w:rPr>
+        <w:t>2</w:t>
+      </w:r>
+      <w:r>
+        <w:rPr>
+          <w:rFonts w:cs="Times New Roman"/>
+          <w:szCs w:val="24"/>
+        </w:rPr>
+        <w:t>)</w:t>
+      </w:r>
+      <w:r>
+        <w:rPr>
+          <w:rFonts w:eastAsiaTheme="minorEastAsia"/>
+        </w:rPr>
+        <w:fldChar w:fldCharType="end"/>
+      </w:r>
+      <w:r>
+        <w:rPr>
+          <w:rFonts w:eastAsiaTheme="minorEastAsia"/>
+        </w:rPr>
+        <w:t xml:space="preserve">, но только для тех кадров, в которых объект был определен </w:t>
+      </w:r>
+      <w:proofErr w:type="spellStart"/>
+      <w:r>
+        <w:rPr>
+          <w:rFonts w:eastAsiaTheme="minorEastAsia"/>
+        </w:rPr>
+        <w:t>трекером</w:t>
+      </w:r>
+      <w:proofErr w:type="spellEnd"/>
+      <w:r>
+        <w:rPr>
+          <w:rFonts w:eastAsiaTheme="minorEastAsia"/>
+        </w:rPr>
+        <w:t xml:space="preserve"> (с</w:t>
+      </w:r>
+      <w:r>
+        <w:t>читается, объекта успешно оп</w:t>
+      </w:r>
+      <w:r>
+        <w:t>ределен</w:t>
+      </w:r>
+      <w:r>
+        <w:t xml:space="preserve"> в кадре </w:t>
+      </w:r>
+      <m:oMath>
+        <m:r>
+          <w:rPr>
+            <w:rFonts w:ascii="Cambria Math" w:hAnsi="Cambria Math"/>
+          </w:rPr>
+          <m:t>k</m:t>
+        </m:r>
+      </m:oMath>
+      <w:r>
+        <w:rPr>
+          <w:rFonts w:eastAsiaTheme="minorEastAsia"/>
+        </w:rPr>
+        <w:t xml:space="preserve">, если </w:t>
+      </w:r>
+      <m:oMath>
+        <m:sSub>
+          <m:sSubPr>
+            <m:ctrlPr>
+              <w:rPr>
+                <w:rFonts w:ascii="Cambria Math" w:eastAsiaTheme="minorEastAsia" w:hAnsi="Cambria Math"/>
+                <w:i/>
+              </w:rPr>
+            </m:ctrlPr>
+          </m:sSubPr>
+          <m:e>
+            <m:r>
+              <w:rPr>
+                <w:rFonts w:ascii="Cambria Math" w:eastAsiaTheme="minorEastAsia" w:hAnsi="Cambria Math"/>
+              </w:rPr>
+              <m:t>Q</m:t>
+            </m:r>
+          </m:e>
+          <m:sub>
+            <m:r>
+              <w:rPr>
+                <w:rFonts w:ascii="Cambria Math" w:eastAsiaTheme="minorEastAsia" w:hAnsi="Cambria Math"/>
+              </w:rPr>
+              <m:t>k</m:t>
+            </m:r>
+          </m:sub>
+        </m:sSub>
+        <m:r>
+          <w:rPr>
+            <w:rFonts w:ascii="Cambria Math" w:eastAsiaTheme="minorEastAsia" w:hAnsi="Cambria Math"/>
+          </w:rPr>
+          <m:t>≥0.3</m:t>
+        </m:r>
+      </m:oMath>
+      <w:r>
+        <w:rPr>
+          <w:rFonts w:eastAsiaTheme="minorEastAsia"/>
+        </w:rPr>
+        <w:t>)</w:t>
+      </w:r>
+      <w:r>
+        <w:rPr>
+          <w:rFonts w:eastAsiaTheme="minorEastAsia"/>
+        </w:rPr>
+        <w:t xml:space="preserve">. Также для определения способности </w:t>
+      </w:r>
+      <w:proofErr w:type="spellStart"/>
+      <w:r>
+        <w:rPr>
+          <w:rFonts w:eastAsiaTheme="minorEastAsia"/>
+        </w:rPr>
+        <w:t>трекера</w:t>
+      </w:r>
+      <w:proofErr w:type="spellEnd"/>
+      <w:r>
+        <w:rPr>
+          <w:rFonts w:eastAsiaTheme="minorEastAsia"/>
+        </w:rPr>
+        <w:t xml:space="preserve"> восстанавливаться после потери объект</w:t>
+      </w:r>
+      <w:r>
+        <w:rPr>
+          <w:rFonts w:eastAsiaTheme="minorEastAsia"/>
+        </w:rPr>
+        <w:t>а</w:t>
+      </w:r>
+      <w:r>
+        <w:rPr>
+          <w:rFonts w:eastAsiaTheme="minorEastAsia"/>
+        </w:rPr>
+        <w:t xml:space="preserve"> вычисляется среднее время восстановления </w:t>
+      </w:r>
+      <m:oMath>
+        <m:acc>
+          <m:accPr>
+            <m:chr m:val="̅"/>
+            <m:ctrlPr>
+              <w:rPr>
+                <w:rFonts w:ascii="Cambria Math" w:eastAsiaTheme="minorEastAsia" w:hAnsi="Cambria Math"/>
+                <w:i/>
+              </w:rPr>
+            </m:ctrlPr>
+          </m:accPr>
+          <m:e>
+            <m:r>
+              <w:rPr>
+                <w:rFonts w:ascii="Cambria Math" w:eastAsiaTheme="minorEastAsia" w:hAnsi="Cambria Math"/>
+              </w:rPr>
+              <m:t>τ</m:t>
+            </m:r>
+          </m:e>
+        </m:acc>
+      </m:oMath>
+      <w:r>
+        <w:rPr>
+          <w:rFonts w:eastAsiaTheme="minorEastAsia"/>
+        </w:rPr>
+        <w:t xml:space="preserve">. Эта величина определяется как усредненное по всей видеопоследовательности количество кадров, прошедших с момента потери объекта до его обнаружения </w:t>
+      </w:r>
+      <w:proofErr w:type="spellStart"/>
+      <w:r>
+        <w:rPr>
+          <w:rFonts w:eastAsiaTheme="minorEastAsia"/>
+        </w:rPr>
+        <w:t>трекером</w:t>
+      </w:r>
+      <w:proofErr w:type="spellEnd"/>
+      <w:r>
+        <w:rPr>
+          <w:rFonts w:eastAsiaTheme="minorEastAsia"/>
+        </w:rPr>
+        <w:t xml:space="preserve"> </w:t>
+      </w:r>
+      <w:r>
+        <w:rPr>
+          <w:rFonts w:eastAsiaTheme="minorEastAsia"/>
+        </w:rPr>
+        <w:t>[5].</w:t>
+      </w:r>
+      <w:r>
+        <w:rPr>
+          <w:rFonts w:eastAsiaTheme="minorEastAsia"/>
+        </w:rPr>
+        <w:t xml:space="preserve"> </w:t>
+      </w:r>
+    </w:p>
+    <w:p>
+      <w:pPr>
+        <w:rPr>
+          <w:rFonts w:eastAsiaTheme="minorEastAsia"/>
+        </w:rPr>
+      </w:pPr>
+      <w:r>
+        <w:rPr>
+          <w:rFonts w:eastAsiaTheme="minorEastAsia"/>
+        </w:rPr>
+        <w:t xml:space="preserve">Дальнейшие результаты приведены для видеозаписи номер 10 из используемого для тестирования набора данных. </w:t>
+      </w:r>
+      <w:r>
+        <w:t xml:space="preserve">Длина видеопоследовательности составляет 1188 кадров, отслеживаемый объект меняет скорость и направление движения,  несколько раз перекрывается неподвижными элементами сцены, масштаб объекта изменяется по мере его приближения к камере и удаления от нее.  Таким образом, данная видеозапись предоставляет возможность проверить работу алгоритма в достаточно сложных с точки зрения отслеживания условиях. Результаты были получены для </w:t>
+      </w:r>
+      <m:oMath>
+        <m:r>
+          <w:rPr>
+            <w:rFonts w:ascii="Cambria Math" w:hAnsi="Cambria Math"/>
+          </w:rPr>
+          <m:t>N=800</m:t>
+        </m:r>
+      </m:oMath>
+      <w:r>
+        <w:rPr>
+          <w:rFonts w:eastAsiaTheme="minorEastAsia"/>
+        </w:rPr>
+        <w:t xml:space="preserve"> частиц.</w:t>
+      </w:r>
+    </w:p>
+    <w:p>
+      <w:pPr>
+        <w:rPr>
+          <w:rFonts w:eastAsiaTheme="minorEastAsia"/>
+          <w:i/>
+        </w:rPr>
+      </w:pPr>
+      <w:r>
+        <w:rPr>
+          <w:rFonts w:eastAsiaTheme="minorEastAsia"/>
+        </w:rPr>
+        <w:t xml:space="preserve">В таблице 3.1 представлены перечисленные характеристики для простого алгоритма отслеживания на  основе фильтра частиц и его варианта с адаптацией погрешностей. Приведено также количество кадров </w:t>
+      </w:r>
+      <m:oMath>
+        <m:sSub>
+          <m:sSubPr>
+            <m:ctrlPr>
+              <w:rPr>
+                <w:rFonts w:ascii="Cambria Math" w:eastAsiaTheme="minorEastAsia" w:hAnsi="Cambria Math"/>
+                <w:i/>
+              </w:rPr>
+            </m:ctrlPr>
+          </m:sSubPr>
+          <m:e>
+            <m:r>
+              <w:rPr>
+                <w:rFonts w:ascii="Cambria Math" w:eastAsiaTheme="minorEastAsia" w:hAnsi="Cambria Math"/>
+              </w:rPr>
+              <m:t>M</m:t>
+            </m:r>
+          </m:e>
+          <m:sub>
+            <m:r>
+              <w:rPr>
+                <w:rFonts w:ascii="Cambria Math" w:eastAsiaTheme="minorEastAsia" w:hAnsi="Cambria Math"/>
+              </w:rPr>
+              <m:t>sf</m:t>
+            </m:r>
+          </m:sub>
+        </m:sSub>
+      </m:oMath>
+      <w:r>
+        <w:rPr>
+          <w:rFonts w:eastAsiaTheme="minorEastAsia"/>
+        </w:rPr>
+        <w:t>, в которых объект был успешно определен.</w:t>
+      </w:r>
+      <w:r>
+        <w:rPr>
+          <w:rFonts w:eastAsiaTheme="minorEastAsia"/>
+        </w:rPr>
+        <w:t xml:space="preserve"> Полученные результаты показывают, что фильтр частиц с адаптацией погрешностей почти в 4 раза быстрее восстанавливается после потери объекта и имеет более точную оценку определения состояния объекта, чем простой фильтр частиц. Графически изменение качественного показателя </w:t>
+      </w:r>
+      <m:oMath>
+        <m:sSub>
+          <m:sSubPr>
+            <m:ctrlPr>
+              <w:rPr>
+                <w:rFonts w:ascii="Cambria Math" w:eastAsiaTheme="minorEastAsia" w:hAnsi="Cambria Math"/>
+                <w:i/>
+              </w:rPr>
+            </m:ctrlPr>
+          </m:sSubPr>
+          <m:e>
+            <m:r>
+              <w:rPr>
+                <w:rFonts w:ascii="Cambria Math" w:eastAsiaTheme="minorEastAsia" w:hAnsi="Cambria Math"/>
+              </w:rPr>
+              <m:t>Q</m:t>
+            </m:r>
+          </m:e>
+          <m:sub>
+            <m:r>
+              <w:rPr>
+                <w:rFonts w:ascii="Cambria Math" w:eastAsiaTheme="minorEastAsia" w:hAnsi="Cambria Math"/>
+              </w:rPr>
+              <m:t>k</m:t>
+            </m:r>
+          </m:sub>
+        </m:sSub>
+      </m:oMath>
+      <w:r>
+        <w:rPr>
+          <w:rFonts w:eastAsiaTheme="minorEastAsia"/>
+        </w:rPr>
+        <w:t xml:space="preserve"> для обоих алгоритмов приведено на рис. </w:t>
+      </w:r>
+      <w:r>
+        <w:rPr>
+          <w:rFonts w:eastAsiaTheme="minorEastAsia"/>
+        </w:rPr>
+        <w:t>3.1.</w:t>
+      </w:r>
+    </w:p>
+    <w:p>
+      <w:pPr>
+        <w:jc w:val="right"/>
+        <w:rPr>
+          <w:i/>
+        </w:rPr>
+      </w:pPr>
+      <w:proofErr w:type="spellStart"/>
+      <w:proofErr w:type="gramStart"/>
+      <w:r>
+        <w:rPr>
+          <w:rFonts w:eastAsiaTheme="minorEastAsia"/>
+          <w:i/>
           <w:lang w:val="en-US"/>
         </w:rPr>
-        <w:t xml:space="preserve"> - </w:t>
-      </w:r>
-      <w:r>
-        <w:rPr>
-          <w:rFonts w:eastAsiaTheme="minorEastAsia"/>
-        </w:rPr>
-        <w:t>количество</w:t>
-      </w:r>
-      <w:r>
-        <w:rPr>
-          <w:rFonts w:eastAsiaTheme="minorEastAsia"/>
+        <w:t>Таблица</w:t>
+      </w:r>
+      <w:proofErr w:type="spellEnd"/>
+      <w:r>
+        <w:rPr>
+          <w:rFonts w:eastAsiaTheme="minorEastAsia"/>
+          <w:i/>
           <w:lang w:val="en-US"/>
         </w:rPr>
+        <w:t xml:space="preserve"> 3.1.</w:t>
+      </w:r>
+      <w:proofErr w:type="gramEnd"/>
+      <w:r>
+        <w:rPr>
+          <w:rFonts w:eastAsiaTheme="minorEastAsia"/>
+          <w:i/>
+          <w:lang w:val="en-US"/>
+        </w:rPr>
         <w:t xml:space="preserve"> </w:t>
       </w:r>
-      <w:r>
-        <w:rPr>
-          <w:rFonts w:eastAsiaTheme="minorEastAsia"/>
-        </w:rPr>
-        <w:t>кадров</w:t>
-      </w:r>
-      <w:r>
-        <w:rPr>
-          <w:rFonts w:eastAsiaTheme="minorEastAsia"/>
+      <w:proofErr w:type="spellStart"/>
+      <w:r>
+        <w:rPr>
+          <w:rFonts w:eastAsiaTheme="minorEastAsia"/>
+          <w:i/>
           <w:lang w:val="en-US"/>
         </w:rPr>
+        <w:t>Сравнительные</w:t>
+      </w:r>
+      <w:proofErr w:type="spellEnd"/>
+      <w:r>
+        <w:rPr>
+          <w:rFonts w:eastAsiaTheme="minorEastAsia"/>
+          <w:i/>
+          <w:lang w:val="en-US"/>
+        </w:rPr>
         <w:t xml:space="preserve"> </w:t>
       </w:r>
-      <w:r>
-        <w:rPr>
-          <w:rFonts w:eastAsiaTheme="minorEastAsia"/>
-        </w:rPr>
-        <w:t>в</w:t>
-      </w:r>
-      <w:r>
-        <w:rPr>
-          <w:rFonts w:eastAsiaTheme="minorEastAsia"/>
+      <w:proofErr w:type="spellStart"/>
+      <w:r>
+        <w:rPr>
+          <w:rFonts w:eastAsiaTheme="minorEastAsia"/>
+          <w:i/>
           <w:lang w:val="en-US"/>
         </w:rPr>
+        <w:t>характеристики</w:t>
+      </w:r>
+      <w:proofErr w:type="spellEnd"/>
+      <w:r>
+        <w:rPr>
+          <w:rFonts w:eastAsiaTheme="minorEastAsia"/>
+          <w:i/>
+          <w:lang w:val="en-US"/>
+        </w:rPr>
         <w:t xml:space="preserve"> </w:t>
       </w:r>
-      <w:r>
-        <w:rPr>
-          <w:rFonts w:eastAsiaTheme="minorEastAsia"/>
-        </w:rPr>
-        <w:t>видеозаписи</w:t>
-      </w:r>
-      <w:r>
-        <w:rPr>
-          <w:rFonts w:eastAsiaTheme="minorEastAsia"/>
+      <w:proofErr w:type="spellStart"/>
+      <w:r>
+        <w:rPr>
+          <w:rFonts w:eastAsiaTheme="minorEastAsia"/>
+          <w:i/>
           <w:lang w:val="en-US"/>
         </w:rPr>
-        <w:t>.</w:t>
-      </w:r>
-      <w:r>
-        <w:rPr>
-          <w:lang w:val="en-US"/>
-        </w:rPr>
+        <w:t>алгоритмов</w:t>
+      </w:r>
+      <w:proofErr w:type="spellEnd"/>
+    </w:p>
+    <w:tbl>
+      <w:tblPr>
+        <w:tblStyle w:val="ae"/>
+        <w:tblW w:w="0" w:type="auto"/>
+        <w:tblLook w:val="04A0"/>
+      </w:tblPr>
+      <w:tblGrid>
+        <w:gridCol w:w="1242"/>
+        <w:gridCol w:w="4395"/>
+        <w:gridCol w:w="4216"/>
+      </w:tblGrid>
+      <w:tr>
+        <w:tc>
+          <w:tcPr>
+            <w:tcW w:w="1242" w:type="dxa"/>
+          </w:tcPr>
+          <w:p/>
+        </w:tc>
+        <w:tc>
+          <w:tcPr>
+            <w:tcW w:w="4395" w:type="dxa"/>
+            <w:vAlign w:val="center"/>
+          </w:tcPr>
+          <w:p>
+            <w:pPr>
+              <w:jc w:val="center"/>
+            </w:pPr>
+            <w:proofErr w:type="spellStart"/>
+            <w:r>
+              <w:rPr>
+                <w:lang w:val="en-US"/>
+              </w:rPr>
+              <w:t>Простой</w:t>
+            </w:r>
+            <w:proofErr w:type="spellEnd"/>
+            <w:r>
+              <w:rPr>
+                <w:lang w:val="en-US"/>
+              </w:rPr>
+              <w:t xml:space="preserve"> </w:t>
+            </w:r>
+            <w:proofErr w:type="spellStart"/>
+            <w:r>
+              <w:rPr>
+                <w:lang w:val="en-US"/>
+              </w:rPr>
+              <w:t>фильтр</w:t>
+            </w:r>
+            <w:proofErr w:type="spellEnd"/>
+            <w:r>
+              <w:rPr>
+                <w:lang w:val="en-US"/>
+              </w:rPr>
+              <w:t xml:space="preserve"> </w:t>
+            </w:r>
+            <w:proofErr w:type="spellStart"/>
+            <w:r>
+              <w:rPr>
+                <w:lang w:val="en-US"/>
+              </w:rPr>
+              <w:t>частиц</w:t>
+            </w:r>
+            <w:proofErr w:type="spellEnd"/>
+          </w:p>
+        </w:tc>
+        <w:tc>
+          <w:tcPr>
+            <w:tcW w:w="4216" w:type="dxa"/>
+            <w:vAlign w:val="center"/>
+          </w:tcPr>
+          <w:p>
+            <w:pPr>
+              <w:jc w:val="center"/>
+            </w:pPr>
+            <w:r>
+              <w:t>Фильтр частиц с адаптацией погрешностей</w:t>
+            </w:r>
+          </w:p>
+        </w:tc>
+      </w:tr>
+      <w:tr>
+        <w:tc>
+          <w:tcPr>
+            <w:tcW w:w="1242" w:type="dxa"/>
+            <w:vAlign w:val="center"/>
+          </w:tcPr>
+          <w:p>
+            <w:pPr>
+              <w:jc w:val="center"/>
+              <w:rPr>
+                <w:i/>
+                <w:lang w:val="en-US"/>
+              </w:rPr>
+            </w:pPr>
+            <m:oMathPara>
+              <m:oMath>
+                <m:acc>
+                  <m:accPr>
+                    <m:chr m:val="̅"/>
+                    <m:ctrlPr>
+                      <w:rPr>
+                        <w:rFonts w:ascii="Cambria Math" w:hAnsi="Cambria Math"/>
+                        <w:i/>
+                      </w:rPr>
+                    </m:ctrlPr>
+                  </m:accPr>
+                  <m:e>
+                    <m:r>
+                      <w:rPr>
+                        <w:rFonts w:ascii="Cambria Math" w:hAnsi="Cambria Math"/>
+                      </w:rPr>
+                      <m:t>Q</m:t>
+                    </m:r>
+                  </m:e>
+                </m:acc>
+              </m:oMath>
+            </m:oMathPara>
+          </w:p>
+        </w:tc>
+        <w:tc>
+          <w:tcPr>
+            <w:tcW w:w="4395" w:type="dxa"/>
+            <w:vAlign w:val="center"/>
+          </w:tcPr>
+          <w:p>
+            <w:pPr>
+              <w:jc w:val="center"/>
+              <w:rPr>
+                <w:lang w:val="en-US"/>
+              </w:rPr>
+            </w:pPr>
+            <m:oMathPara>
+              <m:oMath>
+                <m:r>
+                  <w:rPr>
+                    <w:rFonts w:ascii="Cambria Math" w:hAnsi="Cambria Math"/>
+                    <w:lang w:val="en-US"/>
+                  </w:rPr>
+                  <m:t>0.134</m:t>
+                </m:r>
+              </m:oMath>
+            </m:oMathPara>
+          </w:p>
+        </w:tc>
+        <w:tc>
+          <w:tcPr>
+            <w:tcW w:w="4216" w:type="dxa"/>
+            <w:vAlign w:val="center"/>
+          </w:tcPr>
+          <w:p>
+            <w:pPr>
+              <w:jc w:val="center"/>
+              <w:rPr>
+                <w:lang w:val="en-US"/>
+              </w:rPr>
+            </w:pPr>
+            <m:oMathPara>
+              <m:oMath>
+                <m:r>
+                  <w:rPr>
+                    <w:rFonts w:ascii="Cambria Math" w:hAnsi="Cambria Math"/>
+                    <w:lang w:val="en-US"/>
+                  </w:rPr>
+                  <m:t>0.498</m:t>
+                </m:r>
+              </m:oMath>
+            </m:oMathPara>
+          </w:p>
+        </w:tc>
+      </w:tr>
+      <w:tr>
+        <w:tc>
+          <w:tcPr>
+            <w:tcW w:w="1242" w:type="dxa"/>
+            <w:vAlign w:val="center"/>
+          </w:tcPr>
+          <w:p>
+            <w:pPr>
+              <w:jc w:val="center"/>
+            </w:pPr>
+            <m:oMathPara>
+              <m:oMath>
+                <m:sSub>
+                  <m:sSubPr>
+                    <m:ctrlPr>
+                      <w:rPr>
+                        <w:rFonts w:ascii="Cambria Math" w:hAnsi="Cambria Math"/>
+                        <w:i/>
+                      </w:rPr>
+                    </m:ctrlPr>
+                  </m:sSubPr>
+                  <m:e>
+                    <m:acc>
+                      <m:accPr>
+                        <m:chr m:val="̅"/>
+                        <m:ctrlPr>
+                          <w:rPr>
+                            <w:rFonts w:ascii="Cambria Math" w:hAnsi="Cambria Math"/>
+                            <w:i/>
+                          </w:rPr>
+                        </m:ctrlPr>
+                      </m:accPr>
+                      <m:e>
+                        <m:r>
+                          <w:rPr>
+                            <w:rFonts w:ascii="Cambria Math" w:hAnsi="Cambria Math"/>
+                          </w:rPr>
+                          <m:t>Q</m:t>
+                        </m:r>
+                      </m:e>
+                    </m:acc>
+                  </m:e>
+                  <m:sub>
+                    <m:r>
+                      <w:rPr>
+                        <w:rFonts w:ascii="Cambria Math" w:hAnsi="Cambria Math"/>
+                      </w:rPr>
+                      <m:t>sf</m:t>
+                    </m:r>
+                  </m:sub>
+                </m:sSub>
+              </m:oMath>
+            </m:oMathPara>
+          </w:p>
+        </w:tc>
+        <w:tc>
+          <w:tcPr>
+            <w:tcW w:w="4395" w:type="dxa"/>
+            <w:vAlign w:val="center"/>
+          </w:tcPr>
+          <w:p>
+            <w:pPr>
+              <w:jc w:val="center"/>
+              <w:rPr>
+                <w:lang w:val="en-US"/>
+              </w:rPr>
+            </w:pPr>
+            <m:oMathPara>
+              <m:oMath>
+                <m:r>
+                  <w:rPr>
+                    <w:rFonts w:ascii="Cambria Math" w:hAnsi="Cambria Math"/>
+                    <w:lang w:val="en-US"/>
+                  </w:rPr>
+                  <m:t>0.499</m:t>
+                </m:r>
+              </m:oMath>
+            </m:oMathPara>
+          </w:p>
+        </w:tc>
+        <w:tc>
+          <w:tcPr>
+            <w:tcW w:w="4216" w:type="dxa"/>
+            <w:vAlign w:val="center"/>
+          </w:tcPr>
+          <w:p>
+            <w:pPr>
+              <w:jc w:val="center"/>
+            </w:pPr>
+            <m:oMathPara>
+              <m:oMath>
+                <m:r>
+                  <w:rPr>
+                    <w:rFonts w:ascii="Cambria Math" w:hAnsi="Cambria Math"/>
+                  </w:rPr>
+                  <m:t>0.566</m:t>
+                </m:r>
+              </m:oMath>
+            </m:oMathPara>
+          </w:p>
+        </w:tc>
+      </w:tr>
+      <w:tr>
+        <w:tc>
+          <w:tcPr>
+            <w:tcW w:w="1242" w:type="dxa"/>
+            <w:vAlign w:val="center"/>
+          </w:tcPr>
+          <w:p>
+            <w:pPr>
+              <w:jc w:val="center"/>
+              <w:rPr>
+                <w:lang w:val="en-US"/>
+              </w:rPr>
+            </w:pPr>
+            <m:oMathPara>
+              <m:oMath>
+                <m:sSub>
+                  <m:sSubPr>
+                    <m:ctrlPr>
+                      <w:rPr>
+                        <w:rFonts w:ascii="Cambria Math" w:hAnsi="Cambria Math"/>
+                        <w:i/>
+                        <w:lang w:val="en-US"/>
+                      </w:rPr>
+                    </m:ctrlPr>
+                  </m:sSubPr>
+                  <m:e>
+                    <m:r>
+                      <w:rPr>
+                        <w:rFonts w:ascii="Cambria Math" w:hAnsi="Cambria Math"/>
+                        <w:lang w:val="en-US"/>
+                      </w:rPr>
+                      <m:t>M</m:t>
+                    </m:r>
+                  </m:e>
+                  <m:sub>
+                    <m:r>
+                      <w:rPr>
+                        <w:rFonts w:ascii="Cambria Math" w:hAnsi="Cambria Math"/>
+                        <w:lang w:val="en-US"/>
+                      </w:rPr>
+                      <m:t>sf</m:t>
+                    </m:r>
+                  </m:sub>
+                </m:sSub>
+              </m:oMath>
+            </m:oMathPara>
+          </w:p>
+        </w:tc>
+        <w:tc>
+          <w:tcPr>
+            <w:tcW w:w="4395" w:type="dxa"/>
+            <w:vAlign w:val="center"/>
+          </w:tcPr>
+          <w:p>
+            <w:pPr>
+              <w:jc w:val="center"/>
+            </w:pPr>
+            <m:oMathPara>
+              <m:oMath>
+                <m:r>
+                  <w:rPr>
+                    <w:rFonts w:ascii="Cambria Math" w:hAnsi="Cambria Math"/>
+                  </w:rPr>
+                  <m:t>179</m:t>
+                </m:r>
+              </m:oMath>
+            </m:oMathPara>
+          </w:p>
+        </w:tc>
+        <w:tc>
+          <w:tcPr>
+            <w:tcW w:w="4216" w:type="dxa"/>
+            <w:vAlign w:val="center"/>
+          </w:tcPr>
+          <w:p>
+            <w:pPr>
+              <w:jc w:val="center"/>
+            </w:pPr>
+            <m:oMathPara>
+              <m:oMath>
+                <m:r>
+                  <w:rPr>
+                    <w:rFonts w:ascii="Cambria Math" w:hAnsi="Cambria Math"/>
+                  </w:rPr>
+                  <m:t>1006</m:t>
+                </m:r>
+              </m:oMath>
+            </m:oMathPara>
+          </w:p>
+        </w:tc>
+      </w:tr>
+      <w:tr>
+        <w:tc>
+          <w:tcPr>
+            <w:tcW w:w="1242" w:type="dxa"/>
+            <w:vAlign w:val="center"/>
+          </w:tcPr>
+          <w:p>
+            <w:pPr>
+              <w:jc w:val="center"/>
+            </w:pPr>
+            <m:oMathPara>
+              <m:oMath>
+                <m:acc>
+                  <m:accPr>
+                    <m:chr m:val="̅"/>
+                    <m:ctrlPr>
+                      <w:rPr>
+                        <w:rFonts w:ascii="Cambria Math" w:hAnsi="Cambria Math"/>
+                        <w:i/>
+                      </w:rPr>
+                    </m:ctrlPr>
+                  </m:accPr>
+                  <m:e>
+                    <m:r>
+                      <w:rPr>
+                        <w:rFonts w:ascii="Cambria Math" w:hAnsi="Cambria Math"/>
+                      </w:rPr>
+                      <m:t>τ</m:t>
+                    </m:r>
+                  </m:e>
+                </m:acc>
+              </m:oMath>
+            </m:oMathPara>
+          </w:p>
+        </w:tc>
+        <w:tc>
+          <w:tcPr>
+            <w:tcW w:w="4395" w:type="dxa"/>
+            <w:vAlign w:val="center"/>
+          </w:tcPr>
+          <w:p>
+            <w:pPr>
+              <w:jc w:val="center"/>
+            </w:pPr>
+            <m:oMathPara>
+              <m:oMath>
+                <m:r>
+                  <w:rPr>
+                    <w:rFonts w:ascii="Cambria Math" w:hAnsi="Cambria Math"/>
+                  </w:rPr>
+                  <m:t>23.751</m:t>
+                </m:r>
+              </m:oMath>
+            </m:oMathPara>
+          </w:p>
+        </w:tc>
+        <w:tc>
+          <w:tcPr>
+            <w:tcW w:w="4216" w:type="dxa"/>
+            <w:vAlign w:val="center"/>
+          </w:tcPr>
+          <w:p>
+            <w:pPr>
+              <w:jc w:val="center"/>
+            </w:pPr>
+            <m:oMathPara>
+              <m:oMath>
+                <m:r>
+                  <w:rPr>
+                    <w:rFonts w:ascii="Cambria Math" w:hAnsi="Cambria Math"/>
+                  </w:rPr>
+                  <m:t>6.035</m:t>
+                </m:r>
+              </m:oMath>
+            </m:oMathPara>
+          </w:p>
+        </w:tc>
+      </w:tr>
+    </w:tbl>
+    <w:p>
+      <w:pPr>
+        <w:rPr>
+          <w:i/>
+        </w:rPr>
+      </w:pPr>
+      <w:r>
         <w:t xml:space="preserve"> </w:t>
       </w:r>
-      <w:r>
-        <w:rPr>
-          <w:lang w:val="en-US"/>
-        </w:rPr>
+    </w:p>
+    <w:tbl>
+      <w:tblPr>
+        <w:tblStyle w:val="ae"/>
+        <w:tblW w:w="0" w:type="auto"/>
+        <w:tblBorders>
+          <w:top w:val="none" w:sz="0" w:space="0" w:color="auto"/>
+          <w:left w:val="none" w:sz="0" w:space="0" w:color="auto"/>
+          <w:bottom w:val="none" w:sz="0" w:space="0" w:color="auto"/>
+          <w:right w:val="none" w:sz="0" w:space="0" w:color="auto"/>
+          <w:insideH w:val="none" w:sz="0" w:space="0" w:color="auto"/>
+          <w:insideV w:val="none" w:sz="0" w:space="0" w:color="auto"/>
+        </w:tblBorders>
+        <w:tblLook w:val="04A0"/>
+      </w:tblPr>
+      <w:tblGrid>
+        <w:gridCol w:w="9853"/>
+      </w:tblGrid>
+      <w:tr>
+        <w:tc>
+          <w:tcPr>
+            <w:tcW w:w="9853" w:type="dxa"/>
+          </w:tcPr>
+          <w:p>
+            <w:pPr>
+              <w:jc w:val="center"/>
+            </w:pPr>
+            <w:r>
+              <w:rPr>
+                <w:noProof/>
+                <w:lang w:eastAsia="ru-RU"/>
+              </w:rPr>
+              <w:lastRenderedPageBreak/>
+              <w:drawing>
+                <wp:inline distT="0" distB="0" distL="0" distR="0">
+                  <wp:extent cx="5343525" cy="4000500"/>
+                  <wp:effectExtent l="19050" t="0" r="9525" b="0"/>
+                  <wp:docPr id="2" name="Рисунок 0" descr="quality.jpg"/>
+                  <wp:cNvGraphicFramePr>
+                    <a:graphicFrameLocks xmlns:a="http://schemas.openxmlformats.org/drawingml/2006/main" noChangeAspect="1"/>
+                  </wp:cNvGraphicFramePr>
+                  <a:graphic xmlns:a="http://schemas.openxmlformats.org/drawingml/2006/main">
+                    <a:graphicData uri="http://schemas.openxmlformats.org/drawingml/2006/picture">
+                      <pic:pic xmlns:pic="http://schemas.openxmlformats.org/drawingml/2006/picture">
+                        <pic:nvPicPr>
+                          <pic:cNvPr id="0" name="quality.jpg"/>
+                          <pic:cNvPicPr/>
+                        </pic:nvPicPr>
+                        <pic:blipFill>
+                          <a:blip r:embed="rId9" cstate="print"/>
+                          <a:stretch>
+                            <a:fillRect/>
+                          </a:stretch>
+                        </pic:blipFill>
+                        <pic:spPr>
+                          <a:xfrm>
+                            <a:off x="0" y="0"/>
+                            <a:ext cx="5343525" cy="4000500"/>
+                          </a:xfrm>
+                          <a:prstGeom prst="rect">
+                            <a:avLst/>
+                          </a:prstGeom>
+                        </pic:spPr>
+                      </pic:pic>
+                    </a:graphicData>
+                  </a:graphic>
+                </wp:inline>
+              </w:drawing>
+            </w:r>
+          </w:p>
+        </w:tc>
+      </w:tr>
+      <w:tr>
+        <w:tc>
+          <w:tcPr>
+            <w:tcW w:w="9853" w:type="dxa"/>
+          </w:tcPr>
+          <w:p>
+            <w:pPr>
+              <w:pStyle w:val="ac"/>
+              <w:jc w:val="center"/>
+            </w:pPr>
+            <w:r>
+              <w:t>Рис. 3.1</w:t>
+            </w:r>
+          </w:p>
+        </w:tc>
+      </w:tr>
+    </w:tbl>
+    <w:p>
+      <w:pPr>
+        <w:spacing w:before="240"/>
+      </w:pPr>
+      <w:r>
+        <w:t xml:space="preserve">Видно, </w:t>
+      </w:r>
+      <w:r>
+        <w:t xml:space="preserve">что алгоритм с адаптацией </w:t>
+      </w:r>
+      <w:r>
+        <w:t xml:space="preserve">погрешностей </w:t>
+      </w:r>
+      <w:r>
+        <w:t xml:space="preserve">показал более точные результаты, чем простой алгоритм </w:t>
+      </w:r>
+      <w:r>
+        <w:t xml:space="preserve">фильтра частиц, и успешно справился с частичными и полными перекрытиями объекта, которые происходили несколько раз в ходе видеозаписи, а также с резкими изменениями скорости и направления движения объекта и с изменениями его внешнего вида. </w:t>
+      </w:r>
+    </w:p>
+    <w:p>
+      <w:pPr>
+        <w:pStyle w:val="ac"/>
+        <w:rPr>
+          <w:i/>
+        </w:rPr>
+      </w:pPr>
+      <w:r>
         <w:t xml:space="preserve"> </w:t>
       </w:r>
     </w:p>
@@ -19136,7 +20055,6 @@
         <w:rPr>
           <w:rFonts w:cs="Times New Roman"/>
           <w:szCs w:val="24"/>
-          <w:lang w:val="en-US"/>
         </w:rPr>
       </w:pPr>
       <w:r>
@@ -19163,7 +20081,6 @@
         <w:rPr>
           <w:rFonts w:cs="Times New Roman"/>
           <w:szCs w:val="24"/>
-          <w:lang w:val="en-US"/>
         </w:rPr>
         <w:t xml:space="preserve"> </w:t>
       </w:r>
@@ -19508,25 +20425,7 @@
           <w:szCs w:val="24"/>
           <w:lang w:val="en-US"/>
         </w:rPr>
-        <w:t> , vol.50, no.2, pp.174</w:t>
-      </w:r>
-      <w:proofErr w:type="gramStart"/>
-      <w:r>
-        <w:rPr>
-          <w:rFonts w:cs="Times New Roman"/>
-          <w:szCs w:val="24"/>
-          <w:lang w:val="en-US"/>
-        </w:rPr>
-        <w:t>,188</w:t>
-      </w:r>
-      <w:proofErr w:type="gramEnd"/>
-      <w:r>
-        <w:rPr>
-          <w:rFonts w:cs="Times New Roman"/>
-          <w:szCs w:val="24"/>
-          <w:lang w:val="en-US"/>
-        </w:rPr>
-        <w:t>, Feb 2002</w:t>
+        <w:t> , vol.50, no.2, pp.174,188, Feb 2002</w:t>
       </w:r>
     </w:p>
     <w:p>
@@ -19608,6 +20507,7 @@
           <w:szCs w:val="24"/>
           <w:lang w:val="en-US"/>
         </w:rPr>
+        <w:lastRenderedPageBreak/>
         <w:t>[5]</w:t>
       </w:r>
       <w:r>
@@ -21243,6 +22143,7 @@
   <w:style w:type="character" w:default="1" w:styleId="a0">
     <w:name w:val="Default Paragraph Font"/>
     <w:uiPriority w:val="1"/>
+    <w:semiHidden/>
     <w:unhideWhenUsed/>
   </w:style>
   <w:style w:type="table" w:default="1" w:styleId="a1">
@@ -21458,6 +22359,32 @@
       <w:color w:val="0000FF" w:themeColor="hyperlink"/>
       <w:u w:val="single"/>
     </w:rPr>
+  </w:style>
+  <w:style w:type="table" w:styleId="ae">
+    <w:name w:val="Table Grid"/>
+    <w:basedOn w:val="a1"/>
+    <w:uiPriority w:val="59"/>
+    <w:rsid w:val="003721A6"/>
+    <w:pPr>
+      <w:spacing w:after="0" w:line="240" w:lineRule="auto"/>
+    </w:pPr>
+    <w:tblPr>
+      <w:tblInd w:w="0" w:type="dxa"/>
+      <w:tblBorders>
+        <w:top w:val="single" w:sz="4" w:space="0" w:color="auto"/>
+        <w:left w:val="single" w:sz="4" w:space="0" w:color="auto"/>
+        <w:bottom w:val="single" w:sz="4" w:space="0" w:color="auto"/>
+        <w:right w:val="single" w:sz="4" w:space="0" w:color="auto"/>
+        <w:insideH w:val="single" w:sz="4" w:space="0" w:color="auto"/>
+        <w:insideV w:val="single" w:sz="4" w:space="0" w:color="auto"/>
+      </w:tblBorders>
+      <w:tblCellMar>
+        <w:top w:w="0" w:type="dxa"/>
+        <w:left w:w="108" w:type="dxa"/>
+        <w:bottom w:w="0" w:type="dxa"/>
+        <w:right w:w="108" w:type="dxa"/>
+      </w:tblCellMar>
+    </w:tblPr>
   </w:style>
 </w:styles>
 </file>
@@ -21750,7 +22677,7 @@
 </file>
 
 <file path=customXml/itemProps1.xml><?xml version="1.0" encoding="utf-8"?>
-<ds:datastoreItem xmlns:ds="http://schemas.openxmlformats.org/officeDocument/2006/customXml" ds:itemID="{AF88F056-9395-441A-BB95-9CE92738E292}">
+<ds:datastoreItem xmlns:ds="http://schemas.openxmlformats.org/officeDocument/2006/customXml" ds:itemID="{47AA3AF1-4CE4-433F-A812-A028102D08D6}">
   <ds:schemaRefs>
     <ds:schemaRef ds:uri="http://schemas.openxmlformats.org/officeDocument/2006/bibliography"/>
   </ds:schemaRefs>

</xml_diff>